<commit_message>
Homework and Exercise - OLS Model
Key notes:
*Data Work - read.table
*Descriptive Statistics (library - psych)
*OLS
*Multivariate Linear Model
*Descriptive Analytics (Boxplot and ANOVA, Normality)
*Correlation Analysis (corrplot library)
</commit_message>
<xml_diff>
--- a/Exercise/02/Ex2_Foundations_Odejide.docx
+++ b/Exercise/02/Ex2_Foundations_Odejide.docx
@@ -34,7 +34,7 @@
           <w:sz w:val="24"/>
           <w:szCs w:val="24"/>
         </w:rPr>
-        <w:id w:val="-1011213893"/>
+        <w:id w:val="-1515143746"/>
         <w:docPartObj>
           <w:docPartGallery w:val="Table of Contents"/>
           <w:docPartUnique/>
@@ -68,7 +68,7 @@
           <w:r>
             <w:fldChar w:fldCharType="separate"/>
           </w:r>
-          <w:hyperlink w:anchor="_Toc126299025" w:history="1">
+          <w:hyperlink w:anchor="_Toc126809163" w:history="1">
             <w:r>
               <w:rPr>
                 <w:rStyle w:val="Hyperlink"/>
@@ -95,7 +95,7 @@
                 <w:noProof/>
                 <w:webHidden/>
               </w:rPr>
-              <w:instrText xml:space="preserve"> PAGEREF _Toc126299025 \h </w:instrText>
+              <w:instrText xml:space="preserve"> PAGEREF _Toc126809163 \h </w:instrText>
             </w:r>
             <w:r>
               <w:rPr>
@@ -136,7 +136,7 @@
               <w:noProof/>
             </w:rPr>
           </w:pPr>
-          <w:hyperlink w:anchor="_Toc126299026" w:history="1">
+          <w:hyperlink w:anchor="_Toc126809164" w:history="1">
             <w:r>
               <w:rPr>
                 <w:rStyle w:val="Hyperlink"/>
@@ -163,7 +163,7 @@
                 <w:noProof/>
                 <w:webHidden/>
               </w:rPr>
-              <w:instrText xml:space="preserve"> PAGEREF _Toc126299026 \h </w:instrText>
+              <w:instrText xml:space="preserve"> PAGEREF _Toc126809164 \h </w:instrText>
             </w:r>
             <w:r>
               <w:rPr>
@@ -204,7 +204,7 @@
               <w:noProof/>
             </w:rPr>
           </w:pPr>
-          <w:hyperlink w:anchor="_Toc126299027" w:history="1">
+          <w:hyperlink w:anchor="_Toc126809165" w:history="1">
             <w:r>
               <w:rPr>
                 <w:rStyle w:val="Hyperlink"/>
@@ -231,7 +231,7 @@
                 <w:noProof/>
                 <w:webHidden/>
               </w:rPr>
-              <w:instrText xml:space="preserve"> PAGEREF _Toc126299027 \h </w:instrText>
+              <w:instrText xml:space="preserve"> PAGEREF _Toc126809165 \h </w:instrText>
             </w:r>
             <w:r>
               <w:rPr>
@@ -274,7 +274,7 @@
         <w:pStyle w:val="Heading2"/>
       </w:pPr>
       <w:bookmarkStart w:id="0" w:name="general-instructions"/>
-      <w:bookmarkStart w:id="1" w:name="_Toc126299025"/>
+      <w:bookmarkStart w:id="1" w:name="_Toc126809163"/>
       <w:r>
         <w:t>General Instructions</w:t>
       </w:r>
@@ -401,7 +401,7 @@
         <w:pStyle w:val="Heading2"/>
       </w:pPr>
       <w:bookmarkStart w:id="2" w:name="descriptive-analytics"/>
-      <w:bookmarkStart w:id="3" w:name="_Toc126299026"/>
+      <w:bookmarkStart w:id="3" w:name="_Toc126809164"/>
       <w:bookmarkEnd w:id="0"/>
       <w:r>
         <w:t>1. Descriptive Analytics</w:t>
@@ -489,6 +489,7 @@
         <w:rPr>
           <w:rStyle w:val="FunctionTok"/>
         </w:rPr>
+        <w:lastRenderedPageBreak/>
         <w:t>library</w:t>
       </w:r>
       <w:r>
@@ -521,7 +522,6 @@
         <w:rPr>
           <w:rStyle w:val="VerbatimChar"/>
         </w:rPr>
-        <w:lastRenderedPageBreak/>
         <w:t>##        rank discipline yrs.since.phd yrs.service  sex salary</w:t>
       </w:r>
       <w:r>
@@ -938,6 +938,7 @@
         <w:rPr>
           <w:rStyle w:val="FunctionTok"/>
         </w:rPr>
+        <w:lastRenderedPageBreak/>
         <w:t>aggregate</w:t>
       </w:r>
       <w:r>
@@ -967,7 +968,6 @@
         <w:rPr>
           <w:rStyle w:val="VerbatimChar"/>
         </w:rPr>
-        <w:lastRenderedPageBreak/>
         <w:t>##      sex   salary</w:t>
       </w:r>
       <w:r>
@@ -1415,8 +1415,9 @@
         <w:rPr>
           <w:noProof/>
         </w:rPr>
+        <w:lastRenderedPageBreak/>
         <w:drawing>
-          <wp:inline distT="0" distB="0" distL="0" distR="0" wp14:anchorId="6DA36B43" wp14:editId="3156ECC4">
+          <wp:inline distT="0" distB="0" distL="0" distR="0">
             <wp:extent cx="4620126" cy="3696101"/>
             <wp:effectExtent l="0" t="0" r="0" b="0"/>
             <wp:docPr id="22" name="Picture"/>
@@ -1463,7 +1464,6 @@
         <w:pStyle w:val="BodyText"/>
       </w:pPr>
       <w:r>
-        <w:lastRenderedPageBreak/>
         <w:t xml:space="preserve">Finally, conduct an ANOVA test to evaluate if there is a significant difference between mean salaries for male and female faculty. Feed </w:t>
       </w:r>
       <w:r>
@@ -1637,10 +1637,58 @@
     </w:p>
     <w:p>
       <w:pPr>
-        <w:pStyle w:val="BlockText"/>
-      </w:pPr>
-      <w:r>
-        <w:t>There appears to be a gender pay gap. On average, the males appear to receive more salary than the female. Although the box plot of Salary by Gender does not indicate a difference in the mean salary as there seems to be a fairly equal spread with an overlap. However, based on the ANOVA test, the data provide significant evidence that there is a difference between the mean salaries of females and males (p-value = 0.00567). Furthermore, we observed that there is a high correlation between Years.since.PhD and Salary which might suggest why males received more salary than females since the males have more years since obtaining their Ph.D. than females.</w:t>
+        <w:pStyle w:val="BodyText"/>
+      </w:pPr>
+      <w:r>
+        <w:rPr>
+          <w:i/>
+          <w:iCs/>
+        </w:rPr>
+        <w:t xml:space="preserve">There appears to be a gender pay gap. On average, the males appear to receive more salary than the female. Although the box plot of Salary by Gender does not indicate a difference in the mean salary as there seems to be a fairly equal spread with an overlap. However, based on the ANOVA test, the data provide significant evidence that there is a difference between the mean salaries of females and males (p-value </w:t>
+      </w:r>
+      <w:r>
+        <w:rPr>
+          <w:i/>
+          <w:iCs/>
+        </w:rPr>
+        <w:t>&lt;</w:t>
+      </w:r>
+      <w:r>
+        <w:rPr>
+          <w:i/>
+          <w:iCs/>
+        </w:rPr>
+        <w:t xml:space="preserve"> 0.05). Furthermore, we observed that there is a high correlation between </w:t>
+      </w:r>
+      <w:proofErr w:type="spellStart"/>
+      <w:r>
+        <w:rPr>
+          <w:i/>
+          <w:iCs/>
+        </w:rPr>
+        <w:t>Years.</w:t>
+      </w:r>
+      <w:r>
+        <w:rPr>
+          <w:i/>
+          <w:iCs/>
+        </w:rPr>
+        <w:t>S</w:t>
+      </w:r>
+      <w:r>
+        <w:rPr>
+          <w:i/>
+          <w:iCs/>
+        </w:rPr>
+        <w:t>ince.PhD</w:t>
+      </w:r>
+      <w:proofErr w:type="spellEnd"/>
+      <w:r>
+        <w:rPr>
+          <w:i/>
+          <w:iCs/>
+        </w:rPr>
+        <w:t xml:space="preserve"> and Salary which might suggest why males received more salary than females since the males have more years since obtaining their Ph.D. than females.</w:t>
       </w:r>
     </w:p>
     <w:p>
@@ -1648,9 +1696,10 @@
         <w:pStyle w:val="Heading2"/>
       </w:pPr>
       <w:bookmarkStart w:id="4" w:name="basic-predictive-modeling"/>
-      <w:bookmarkStart w:id="5" w:name="_Toc126299027"/>
+      <w:bookmarkStart w:id="5" w:name="_Toc126809165"/>
       <w:bookmarkEnd w:id="2"/>
       <w:r>
+        <w:lastRenderedPageBreak/>
         <w:t>2. Basic Predictive Modeling</w:t>
       </w:r>
       <w:bookmarkEnd w:id="5"/>
@@ -1918,7 +1967,6 @@
         <w:rPr>
           <w:rStyle w:val="VerbatimChar"/>
         </w:rPr>
-        <w:lastRenderedPageBreak/>
         <w:t>## Coefficients:</w:t>
       </w:r>
       <w:r>
@@ -2013,15 +2061,33 @@
     </w:p>
     <w:p>
       <w:pPr>
-        <w:pStyle w:val="BlockText"/>
-      </w:pPr>
-      <w:r>
-        <w:t>Yes, looking at the coefficient of the sexMale which is both positive and significant, the data provides an evidence that males received an average of $14,088 more than females (p-value = 0.00567).</w:t>
-      </w:r>
-    </w:p>
-    <w:p>
-      <w:pPr>
-        <w:pStyle w:val="FirstParagraph"/>
+        <w:pStyle w:val="BodyText"/>
+      </w:pPr>
+      <w:r>
+        <w:rPr>
+          <w:i/>
+          <w:iCs/>
+        </w:rPr>
+        <w:t xml:space="preserve">Yes, looking at the coefficient of the sexMale which is both positive and significant, the data provide evidence that males received an average of $14,088 more than females (p-value </w:t>
+      </w:r>
+      <w:r>
+        <w:rPr>
+          <w:i/>
+          <w:iCs/>
+        </w:rPr>
+        <w:t>&lt;</w:t>
+      </w:r>
+      <w:r>
+        <w:rPr>
+          <w:i/>
+          <w:iCs/>
+        </w:rPr>
+        <w:t xml:space="preserve"> 0.05).</w:t>
+      </w:r>
+    </w:p>
+    <w:p>
+      <w:pPr>
+        <w:pStyle w:val="BodyText"/>
       </w:pPr>
       <w:r>
         <w:rPr>
@@ -2219,6 +2285,7 @@
         <w:rPr>
           <w:rStyle w:val="VerbatimChar"/>
         </w:rPr>
+        <w:lastRenderedPageBreak/>
         <w:t xml:space="preserve">## </w:t>
       </w:r>
       <w:r>
@@ -2394,19 +2461,28 @@
     </w:p>
     <w:p>
       <w:pPr>
-        <w:pStyle w:val="BlockText"/>
-      </w:pPr>
-      <w:r>
-        <w:t xml:space="preserve">Holding years since phd constant, there is no strong evidence that suggests a salary gender gap between the males and females. On average, males receive about $7,923 </w:t>
-      </w:r>
-      <w:r>
-        <w:lastRenderedPageBreak/>
-        <w:t>more than females but that is only significant at the level when p = 0.0915 but not valid when p &lt; 0.05.</w:t>
-      </w:r>
-    </w:p>
-    <w:p>
-      <w:pPr>
-        <w:pStyle w:val="FirstParagraph"/>
+        <w:pStyle w:val="BodyText"/>
+      </w:pPr>
+      <w:proofErr w:type="gramStart"/>
+      <w:r>
+        <w:rPr>
+          <w:i/>
+          <w:iCs/>
+        </w:rPr>
+        <w:t>Holding years since phd constant, there</w:t>
+      </w:r>
+      <w:proofErr w:type="gramEnd"/>
+      <w:r>
+        <w:rPr>
+          <w:i/>
+          <w:iCs/>
+        </w:rPr>
+        <w:t xml:space="preserve"> is no strong evidence that suggests a salary gender gap between males and females. On average, males receive about $7,923 more than females but that is only significant at the level when p = 0.0915 but not valid when p &lt; 0.05.</w:t>
+      </w:r>
+    </w:p>
+    <w:p>
+      <w:pPr>
+        <w:pStyle w:val="BodyText"/>
       </w:pPr>
       <w:r>
         <w:rPr>
@@ -2618,68 +2694,336 @@
     </w:p>
     <w:p>
       <w:pPr>
-        <w:pStyle w:val="BlockText"/>
-      </w:pPr>
-      <w:r>
-        <w:t>Initially, a look at the model that fits the data using only the sex variable (lm.fit.1) seems misleading as it proved to be statistically sign</w:t>
-      </w:r>
-      <w:r>
-        <w:t>i</w:t>
-      </w:r>
-      <w:r>
-        <w:t xml:space="preserve">ficant (p-value &lt; 0.05), suggesting that there is a gender pay gap between males and females that is attributed to gender. Only by including the second </w:t>
-      </w:r>
-      <w:r>
-        <w:t>variable (</w:t>
-      </w:r>
-      <w:proofErr w:type="spellStart"/>
-      <w:r>
+        <w:pStyle w:val="BodyText"/>
+        <w:jc w:val="both"/>
+      </w:pPr>
+      <w:r>
+        <w:rPr>
+          <w:i/>
+          <w:iCs/>
+        </w:rPr>
+        <w:lastRenderedPageBreak/>
+        <w:t>The second model which is also the larger model, that is,</w:t>
+      </w:r>
+      <w:r>
+        <w:t xml:space="preserve"> </w:t>
+      </w:r>
+      <w:r>
+        <w:rPr>
+          <w:b/>
+          <w:bCs/>
+        </w:rPr>
+        <w:t>lm.fit.2</w:t>
+      </w:r>
+      <w:r>
+        <w:t xml:space="preserve"> </w:t>
+      </w:r>
+      <w:r>
+        <w:rPr>
+          <w:i/>
+          <w:iCs/>
+        </w:rPr>
+        <w:t>which includes the variable</w:t>
+      </w:r>
+      <w:r>
+        <w:t xml:space="preserve"> </w:t>
+      </w:r>
+      <w:r>
+        <w:rPr>
+          <w:rStyle w:val="VerbatimChar"/>
+        </w:rPr>
         <w:t>yrs.since.phd</w:t>
       </w:r>
-      <w:proofErr w:type="spellEnd"/>
-      <w:r>
-        <w:t>) in the second model</w:t>
-      </w:r>
-      <w:r>
-        <w:t xml:space="preserve"> (lm.fit.2) did we notice there are other factors like the years since PhD that ha</w:t>
-      </w:r>
-      <w:r>
-        <w:t>ve</w:t>
-      </w:r>
-      <w:r>
-        <w:t xml:space="preserve"> even more effect on the pay difference than gender. Although there seems to be a gender pay gap, this gap is not </w:t>
-      </w:r>
-      <w:r>
-        <w:t>strongly</w:t>
-      </w:r>
-      <w:r>
-        <w:t xml:space="preserve"> dependent on gender as much as </w:t>
-      </w:r>
-      <w:r>
-        <w:t>i</w:t>
-      </w:r>
-      <w:r>
-        <w:t xml:space="preserve">n the years since PhD. From the ANOVA F-test comparing the two models, the model that includes the years since phd is better than the model without it. This indicates that the model without the years since </w:t>
-      </w:r>
-      <w:proofErr w:type="spellStart"/>
-      <w:r>
-        <w:t>phd</w:t>
-      </w:r>
-      <w:proofErr w:type="spellEnd"/>
-      <w:r>
-        <w:t xml:space="preserve"> (lm.fit.1) is </w:t>
-      </w:r>
-      <w:r>
-        <w:t>more biased</w:t>
-      </w:r>
-      <w:r>
-        <w:t xml:space="preserve"> because the effect of gender on pay gap is not strong enough for conclusion.</w:t>
-      </w:r>
-      <w:bookmarkEnd w:id="4"/>
+      <w:r>
+        <w:t xml:space="preserve"> </w:t>
+      </w:r>
+      <w:r>
+        <w:rPr>
+          <w:i/>
+          <w:iCs/>
+        </w:rPr>
+        <w:t>is better because when it is compared with the first model (the smaller model)</w:t>
+      </w:r>
+      <w:r>
+        <w:t xml:space="preserve"> </w:t>
+      </w:r>
+      <w:r>
+        <w:rPr>
+          <w:b/>
+          <w:bCs/>
+        </w:rPr>
+        <w:t>lm.fit.1</w:t>
+      </w:r>
+      <w:r>
+        <w:t xml:space="preserve"> </w:t>
+      </w:r>
+      <w:r>
+        <w:rPr>
+          <w:i/>
+          <w:iCs/>
+        </w:rPr>
+        <w:t>using the ANOVA test, the result of the test was significant.</w:t>
+      </w:r>
+    </w:p>
+    <w:p>
+      <w:pPr>
+        <w:pStyle w:val="BodyText"/>
+        <w:jc w:val="both"/>
+      </w:pPr>
+      <w:r>
+        <w:rPr>
+          <w:i/>
+          <w:iCs/>
+        </w:rPr>
+        <w:t>Initially, a look at the model that fits the data using only the</w:t>
+      </w:r>
+      <w:r>
+        <w:t xml:space="preserve"> </w:t>
+      </w:r>
+      <w:r>
+        <w:rPr>
+          <w:rStyle w:val="VerbatimChar"/>
+        </w:rPr>
+        <w:t>sex</w:t>
+      </w:r>
+      <w:r>
+        <w:t xml:space="preserve"> </w:t>
+      </w:r>
+      <w:r>
+        <w:rPr>
+          <w:i/>
+          <w:iCs/>
+        </w:rPr>
+        <w:t>variable</w:t>
+      </w:r>
+      <w:r>
+        <w:t xml:space="preserve"> (</w:t>
+      </w:r>
+      <w:r>
+        <w:rPr>
+          <w:b/>
+          <w:bCs/>
+        </w:rPr>
+        <w:t>lm.fit.1</w:t>
+      </w:r>
+      <w:r>
+        <w:t xml:space="preserve">) </w:t>
+      </w:r>
+      <w:r>
+        <w:rPr>
+          <w:i/>
+          <w:iCs/>
+        </w:rPr>
+        <w:t xml:space="preserve">seems misleading as it proved to be statistically significant (p-value &lt; 0.05), suggesting that there is a pay gap between males and females that is strongly attributed to gender but this is only a preliminary test. Only by fitting the second (larger) model (lm.fit.2) did we notice </w:t>
+      </w:r>
+      <w:r>
+        <w:rPr>
+          <w:i/>
+          <w:iCs/>
+        </w:rPr>
+        <w:t>other factors like the years since Ph.D.</w:t>
+      </w:r>
+      <w:r>
+        <w:rPr>
+          <w:i/>
+          <w:iCs/>
+        </w:rPr>
+        <w:t xml:space="preserve"> has even more effect on the pay difference than gender.</w:t>
+      </w:r>
+    </w:p>
+    <w:p>
+      <w:pPr>
+        <w:pStyle w:val="BodyText"/>
+        <w:jc w:val="both"/>
+      </w:pPr>
+      <w:r>
+        <w:rPr>
+          <w:i/>
+          <w:iCs/>
+        </w:rPr>
+        <w:t>The second (larger) model, that is,</w:t>
+      </w:r>
+      <w:r>
+        <w:t xml:space="preserve"> </w:t>
+      </w:r>
+      <w:r>
+        <w:rPr>
+          <w:b/>
+          <w:bCs/>
+        </w:rPr>
+        <w:t>lm.fit.2</w:t>
+      </w:r>
+      <w:r>
+        <w:t xml:space="preserve"> </w:t>
+      </w:r>
+      <w:r>
+        <w:rPr>
+          <w:i/>
+          <w:iCs/>
+        </w:rPr>
+        <w:t>showed that the variable</w:t>
+      </w:r>
+      <w:r>
+        <w:t xml:space="preserve"> </w:t>
+      </w:r>
+      <w:r>
+        <w:rPr>
+          <w:rStyle w:val="VerbatimChar"/>
+        </w:rPr>
+        <w:t>years.since.phd</w:t>
+      </w:r>
+      <w:r>
+        <w:t xml:space="preserve"> </w:t>
+      </w:r>
+      <w:r>
+        <w:rPr>
+          <w:b/>
+          <w:bCs/>
+        </w:rPr>
+        <w:t>(years of experience after Ph</w:t>
+      </w:r>
+      <w:r>
+        <w:rPr>
+          <w:b/>
+          <w:bCs/>
+        </w:rPr>
+        <w:t>.D.</w:t>
+      </w:r>
+      <w:r>
+        <w:rPr>
+          <w:b/>
+          <w:bCs/>
+        </w:rPr>
+        <w:t>)</w:t>
+      </w:r>
+      <w:r>
+        <w:t xml:space="preserve"> </w:t>
+      </w:r>
+      <w:r>
+        <w:rPr>
+          <w:i/>
+          <w:iCs/>
+        </w:rPr>
+        <w:t>is a stronger predictor and as it was with the smaller model</w:t>
+      </w:r>
+      <w:r>
+        <w:t xml:space="preserve"> (</w:t>
+      </w:r>
+      <w:r>
+        <w:rPr>
+          <w:b/>
+          <w:bCs/>
+        </w:rPr>
+        <w:t>lm.fit.1</w:t>
+      </w:r>
+      <w:r>
+        <w:t xml:space="preserve">), </w:t>
+      </w:r>
+      <w:r>
+        <w:rPr>
+          <w:i/>
+          <w:iCs/>
+        </w:rPr>
+        <w:t>on average, males received more pay than females as the coefficient was positive. However, this difference is only attributed to sex at a level when p = 0.0915. This is also shown in the ggpairs</w:t>
+      </w:r>
+    </w:p>
+    <w:p>
+      <w:pPr>
+        <w:pStyle w:val="BodyText"/>
+        <w:jc w:val="both"/>
+      </w:pPr>
+      <w:r>
+        <w:rPr>
+          <w:i/>
+          <w:iCs/>
+        </w:rPr>
+        <w:t>At a significance level of p &lt; 0.05, the smaller model</w:t>
+      </w:r>
+      <w:r>
+        <w:t xml:space="preserve"> </w:t>
+      </w:r>
+      <w:r>
+        <w:rPr>
+          <w:b/>
+          <w:bCs/>
+        </w:rPr>
+        <w:t>lm.fit.1</w:t>
+      </w:r>
+      <w:r>
+        <w:t xml:space="preserve"> </w:t>
+      </w:r>
+      <w:r>
+        <w:rPr>
+          <w:i/>
+          <w:iCs/>
+        </w:rPr>
+        <w:t xml:space="preserve">supports the hypothesis that there is </w:t>
+      </w:r>
+      <w:r>
+        <w:rPr>
+          <w:i/>
+          <w:iCs/>
+        </w:rPr>
+        <w:t xml:space="preserve">a </w:t>
+      </w:r>
+      <w:r>
+        <w:rPr>
+          <w:i/>
+          <w:iCs/>
+        </w:rPr>
+        <w:t>pay gap that is due to gender difference</w:t>
+      </w:r>
+      <w:r>
+        <w:rPr>
+          <w:i/>
+          <w:iCs/>
+        </w:rPr>
+        <w:t>s</w:t>
+      </w:r>
+      <w:r>
+        <w:rPr>
+          <w:i/>
+          <w:iCs/>
+        </w:rPr>
+        <w:t>. This hypothesis is however not significantly supported by the second model</w:t>
+      </w:r>
+      <w:r>
+        <w:t xml:space="preserve"> </w:t>
+      </w:r>
+      <w:r>
+        <w:rPr>
+          <w:b/>
+          <w:bCs/>
+        </w:rPr>
+        <w:t>lm.fit.2</w:t>
+      </w:r>
+      <w:r>
+        <w:t xml:space="preserve"> </w:t>
+      </w:r>
+      <w:r>
+        <w:rPr>
+          <w:i/>
+          <w:iCs/>
+        </w:rPr>
+        <w:t>because, although the effect of gender on the model is positive, it is only significant at p = 0.0915</w:t>
+      </w:r>
+      <w:r>
+        <w:rPr>
+          <w:i/>
+          <w:iCs/>
+        </w:rPr>
+        <w:t>.</w:t>
+      </w:r>
+    </w:p>
+    <w:bookmarkEnd w:id="4"/>
+    <w:p>
+      <w:pPr>
+        <w:pStyle w:val="BodyText"/>
+      </w:pPr>
     </w:p>
     <w:sectPr>
       <w:pgSz w:w="12240" w:h="15840"/>
-      <w:pgMar w:top="1440" w:right="1134" w:bottom="1440" w:left="1134" w:header="720" w:footer="720" w:gutter="0"/>
+      <w:pgMar w:top="1440" w:right="1440" w:bottom="1440" w:left="1440" w:header="720" w:footer="720" w:gutter="0"/>
       <w:cols w:space="720"/>
     </w:sectPr>
   </w:body>
@@ -2735,7 +3079,7 @@
   <w:abstractNum w:abstractNumId="0" w15:restartNumberingAfterBreak="0">
     <w:nsid w:val="0000A990"/>
     <w:multiLevelType w:val="multilevel"/>
-    <w:tmpl w:val="2BDAAF3A"/>
+    <w:tmpl w:val="30FEFC84"/>
     <w:lvl w:ilvl="0">
       <w:numFmt w:val="bullet"/>
       <w:lvlText w:val=" "/>
@@ -2809,7 +3153,7 @@
       </w:pPr>
     </w:lvl>
   </w:abstractNum>
-  <w:num w:numId="1" w16cid:durableId="1929608041">
+  <w:num w:numId="1" w16cid:durableId="1343043796">
     <w:abstractNumId w:val="0"/>
   </w:num>
 </w:numbering>
@@ -3948,7 +4292,7 @@
     <w:autoRedefine/>
     <w:uiPriority w:val="39"/>
     <w:unhideWhenUsed/>
-    <w:rsid w:val="00250FF4"/>
+    <w:rsid w:val="000B1156"/>
     <w:pPr>
       <w:spacing w:after="100"/>
       <w:ind w:left="240"/>

</xml_diff>